<commit_message>
figures got renamed in the paper, need versions of record
</commit_message>
<xml_diff>
--- a/Neotoma_paper.docx
+++ b/Neotoma_paper.docx
@@ -59,7 +59,7 @@
         <w:pStyle w:val="Date"/>
       </w:pPr>
       <w:r>
-        <w:t xml:space="preserve">09</w:t>
+        <w:t xml:space="preserve">11</w:t>
       </w:r>
       <w:r>
         <w:t xml:space="preserve"> </w:t>
@@ -3084,7 +3084,7 @@
         <w:rPr>
           <w:rStyle w:val="VerbatimChar"/>
         </w:rPr>
-        <w:t xml:space="preserve">  Accessed from 2014-10-09 13:54h to 2014-10-09 13:54h. </w:t>
+        <w:t xml:space="preserve">  Accessed from 2014-10-09 21:19h to 2014-10-09 21:19h. </w:t>
       </w:r>
       <w:r>
         <w:br w:type="textWrapping"/>
@@ -3163,7 +3163,7 @@
         <w:rPr>
           <w:rStyle w:val="VerbatimChar"/>
         </w:rPr>
-        <w:t xml:space="preserve">  Accessed 2014-10-09 13:54h. </w:t>
+        <w:t xml:space="preserve">  Accessed 2014-10-09 21:19h. </w:t>
       </w:r>
       <w:r>
         <w:br w:type="textWrapping"/>
@@ -3295,7 +3295,7 @@
         <w:rPr>
           <w:rStyle w:val="VerbatimChar"/>
         </w:rPr>
-        <w:t xml:space="preserve">  Accessed from 2014-10-09 13:54h to 2014-10-09 13:54h. </w:t>
+        <w:t xml:space="preserve">  Accessed from 2014-10-09 21:19h to 2014-10-09 21:19h. </w:t>
       </w:r>
       <w:r>
         <w:br w:type="textWrapping"/>
@@ -3401,7 +3401,7 @@
         <w:rPr>
           <w:rStyle w:val="VerbatimChar"/>
         </w:rPr>
-        <w:t xml:space="preserve">  Accessed 2014-10-09 13:54h. </w:t>
+        <w:t xml:space="preserve">  Accessed 2014-10-09 21:19h. </w:t>
       </w:r>
       <w:r>
         <w:br w:type="textWrapping"/>
@@ -3693,6 +3693,41 @@
             </w:pPr>
             <w:r>
               <w:t xml:space="preserve">variable.element</w:t>
+            </w:r>
+          </w:p>
+        </w:tc>
+      </w:tr>
+      <w:tr>
+        <w:tc>
+          <w:p>
+            <w:pPr>
+              <w:pStyle w:val="Compact"/>
+              <w:jc w:val="left"/>
+            </w:pPr>
+            <w:r>
+              <w:t xml:space="preserve">Tsuga heterophylla</w:t>
+            </w:r>
+          </w:p>
+        </w:tc>
+        <w:tc>
+          <w:p>
+            <w:pPr>
+              <w:pStyle w:val="Compact"/>
+              <w:jc w:val="left"/>
+            </w:pPr>
+            <w:r>
+              <w:t xml:space="preserve">NISP</w:t>
+            </w:r>
+          </w:p>
+        </w:tc>
+        <w:tc>
+          <w:p>
+            <w:pPr>
+              <w:pStyle w:val="Compact"/>
+              <w:jc w:val="left"/>
+            </w:pPr>
+            <w:r>
+              <w:t xml:space="preserve">pollen</w:t>
             </w:r>
           </w:p>
         </w:tc>
@@ -3775,7 +3810,7 @@
               <w:jc w:val="left"/>
             </w:pPr>
             <w:r>
-              <w:t xml:space="preserve">Tsuga heterophylla</w:t>
+              <w:t xml:space="preserve">Pinus contorta-type</w:t>
             </w:r>
           </w:p>
         </w:tc>
@@ -3810,7 +3845,7 @@
               <w:jc w:val="left"/>
             </w:pPr>
             <w:r>
-              <w:t xml:space="preserve">Poaceae</w:t>
+              <w:t xml:space="preserve">Pteridium</w:t>
             </w:r>
           </w:p>
         </w:tc>
@@ -3832,42 +3867,7 @@
               <w:jc w:val="left"/>
             </w:pPr>
             <w:r>
-              <w:t xml:space="preserve">pollen</w:t>
-            </w:r>
-          </w:p>
-        </w:tc>
-      </w:tr>
-      <w:tr>
-        <w:tc>
-          <w:p>
-            <w:pPr>
-              <w:pStyle w:val="Compact"/>
-              <w:jc w:val="left"/>
-            </w:pPr>
-            <w:r>
-              <w:t xml:space="preserve">Pinus contorta-type</w:t>
-            </w:r>
-          </w:p>
-        </w:tc>
-        <w:tc>
-          <w:p>
-            <w:pPr>
-              <w:pStyle w:val="Compact"/>
-              <w:jc w:val="left"/>
-            </w:pPr>
-            <w:r>
-              <w:t xml:space="preserve">NISP</w:t>
-            </w:r>
-          </w:p>
-        </w:tc>
-        <w:tc>
-          <w:p>
-            <w:pPr>
-              <w:pStyle w:val="Compact"/>
-              <w:jc w:val="left"/>
-            </w:pPr>
-            <w:r>
-              <w:t xml:space="preserve">pollen</w:t>
+              <w:t xml:space="preserve">spore</w:t>
             </w:r>
           </w:p>
         </w:tc>
@@ -4393,7 +4393,7 @@
               <w:jc w:val="left"/>
             </w:pPr>
             <w:r>
-              <w:t xml:space="preserve">Tsuga mertensiana</w:t>
+              <w:t xml:space="preserve">Tsuga heterophylla</w:t>
             </w:r>
           </w:p>
         </w:tc>
@@ -4442,6 +4442,55 @@
               <w:jc w:val="left"/>
             </w:pPr>
             <w:r>
+              <w:t xml:space="preserve">Tsuga mertensiana</w:t>
+            </w:r>
+          </w:p>
+        </w:tc>
+        <w:tc>
+          <w:p>
+            <w:pPr>
+              <w:pStyle w:val="Compact"/>
+              <w:jc w:val="left"/>
+            </w:pPr>
+            <w:r>
+              <w:t xml:space="preserve">Vascular plants</w:t>
+            </w:r>
+          </w:p>
+        </w:tc>
+        <w:tc>
+          <w:p>
+            <w:pPr>
+              <w:pStyle w:val="Compact"/>
+              <w:jc w:val="left"/>
+            </w:pPr>
+            <w:r>
+              <w:t xml:space="preserve">Tsuga</w:t>
+            </w:r>
+          </w:p>
+        </w:tc>
+      </w:tr>
+      <w:tr>
+        <w:tc>
+          <w:p>
+            <w:pPr>
+              <w:pStyle w:val="Compact"/>
+              <w:jc w:val="left"/>
+            </w:pPr>
+            <w:r>
+              <w:rPr>
+                <w:b/>
+              </w:rPr>
+              <w:t xml:space="preserve">3</w:t>
+            </w:r>
+          </w:p>
+        </w:tc>
+        <w:tc>
+          <w:p>
+            <w:pPr>
+              <w:pStyle w:val="Compact"/>
+              <w:jc w:val="left"/>
+            </w:pPr>
+            <w:r>
               <w:t xml:space="preserve">Rosaceae</w:t>
             </w:r>
           </w:p>
@@ -4480,105 +4529,7 @@
               <w:rPr>
                 <w:b/>
               </w:rPr>
-              <w:t xml:space="preserve">3</w:t>
-            </w:r>
-          </w:p>
-        </w:tc>
-        <w:tc>
-          <w:p>
-            <w:pPr>
-              <w:pStyle w:val="Compact"/>
-              <w:jc w:val="left"/>
-            </w:pPr>
-            <w:r>
-              <w:t xml:space="preserve">Tsuga heterophylla</w:t>
-            </w:r>
-          </w:p>
-        </w:tc>
-        <w:tc>
-          <w:p>
-            <w:pPr>
-              <w:pStyle w:val="Compact"/>
-              <w:jc w:val="left"/>
-            </w:pPr>
-            <w:r>
-              <w:t xml:space="preserve">Vascular plants</w:t>
-            </w:r>
-          </w:p>
-        </w:tc>
-        <w:tc>
-          <w:p>
-            <w:pPr>
-              <w:pStyle w:val="Compact"/>
-              <w:jc w:val="left"/>
-            </w:pPr>
-            <w:r>
-              <w:t xml:space="preserve">Tsuga</w:t>
-            </w:r>
-          </w:p>
-        </w:tc>
-      </w:tr>
-      <w:tr>
-        <w:tc>
-          <w:p>
-            <w:pPr>
-              <w:pStyle w:val="Compact"/>
-              <w:jc w:val="left"/>
-            </w:pPr>
-            <w:r>
-              <w:rPr>
-                <w:b/>
-              </w:rPr>
               <w:t xml:space="preserve">4</w:t>
-            </w:r>
-          </w:p>
-        </w:tc>
-        <w:tc>
-          <w:p>
-            <w:pPr>
-              <w:pStyle w:val="Compact"/>
-              <w:jc w:val="left"/>
-            </w:pPr>
-            <w:r>
-              <w:t xml:space="preserve">Poaceae</w:t>
-            </w:r>
-          </w:p>
-        </w:tc>
-        <w:tc>
-          <w:p>
-            <w:pPr>
-              <w:pStyle w:val="Compact"/>
-              <w:jc w:val="left"/>
-            </w:pPr>
-            <w:r>
-              <w:t xml:space="preserve">Vascular plants</w:t>
-            </w:r>
-          </w:p>
-        </w:tc>
-        <w:tc>
-          <w:p>
-            <w:pPr>
-              <w:pStyle w:val="Compact"/>
-              <w:jc w:val="left"/>
-            </w:pPr>
-            <w:r>
-              <w:t xml:space="preserve">Poaceae</w:t>
-            </w:r>
-          </w:p>
-        </w:tc>
-      </w:tr>
-      <w:tr>
-        <w:tc>
-          <w:p>
-            <w:pPr>
-              <w:pStyle w:val="Compact"/>
-              <w:jc w:val="left"/>
-            </w:pPr>
-            <w:r>
-              <w:rPr>
-                <w:b/>
-              </w:rPr>
-              <w:t xml:space="preserve">5</w:t>
             </w:r>
           </w:p>
         </w:tc>
@@ -4612,6 +4563,55 @@
             </w:pPr>
             <w:r>
               <w:t xml:space="preserve">Pinus</w:t>
+            </w:r>
+          </w:p>
+        </w:tc>
+      </w:tr>
+      <w:tr>
+        <w:tc>
+          <w:p>
+            <w:pPr>
+              <w:pStyle w:val="Compact"/>
+              <w:jc w:val="left"/>
+            </w:pPr>
+            <w:r>
+              <w:rPr>
+                <w:b/>
+              </w:rPr>
+              <w:t xml:space="preserve">5</w:t>
+            </w:r>
+          </w:p>
+        </w:tc>
+        <w:tc>
+          <w:p>
+            <w:pPr>
+              <w:pStyle w:val="Compact"/>
+              <w:jc w:val="left"/>
+            </w:pPr>
+            <w:r>
+              <w:t xml:space="preserve">Pteridium</w:t>
+            </w:r>
+          </w:p>
+        </w:tc>
+        <w:tc>
+          <w:p>
+            <w:pPr>
+              <w:pStyle w:val="Compact"/>
+              <w:jc w:val="left"/>
+            </w:pPr>
+            <w:r>
+              <w:t xml:space="preserve">Vascular plants</w:t>
+            </w:r>
+          </w:p>
+        </w:tc>
+        <w:tc>
+          <w:p>
+            <w:pPr>
+              <w:pStyle w:val="Compact"/>
+              <w:jc w:val="left"/>
+            </w:pPr>
+            <w:r>
+              <w:t xml:space="preserve">Other</w:t>
             </w:r>
           </w:p>
         </w:tc>
@@ -4734,7 +4734,7 @@
         <w:t xml:space="preserve"> </w:t>
       </w:r>
       <w:r>
-        <w:t xml:space="preserve">to link the original taxonomy to the revised taxonomy. This linkage is an important reference for researchers who choose to use this package for large-scale analysis, but who might need to later check the aggregated taxonomic groups against the original data. In this example we see that spore-types have been lumped into a single taxon</w:t>
+        <w:t xml:space="preserve">to link the original taxonomy to the revised taxonomy. This linkage is an important reference for researchers who choose to use this package for large-scale analysis, but who might need to later check the aggregated taxonomic groups against the original data. In this example we see that all the spore types have been lumped into a single taxon</w:t>
       </w:r>
       <w:r>
         <w:t xml:space="preserve"> </w:t>
@@ -4746,10 +4746,7 @@
         <w:t xml:space="preserve">Other</w:t>
       </w:r>
       <w:r>
-        <w:t xml:space="preserve"> </w:t>
-      </w:r>
-      <w:r>
-        <w:t xml:space="preserve">along with other taxa such as Rosaceae.</w:t>
+        <w:t xml:space="preserve">.</w:t>
       </w:r>
     </w:p>
     <w:p>
@@ -6086,14 +6083,14 @@
       <w:r>
         <w:drawing>
           <wp:inline>
-            <wp:extent cx="4584700" cy="3657600"/>
+            <wp:extent cx="5956300" cy="4127500"/>
             <wp:effectExtent b="0" l="0" r="0" t="0"/>
             <wp:docPr descr="" id="1" name="Picture"/>
             <a:graphic>
               <a:graphicData uri="http://schemas.openxmlformats.org/drawingml/2006/picture">
                 <pic:pic>
                   <pic:nvPicPr>
-                    <pic:cNvPr descr="./Neotoma_paper_files/figure-docx/fig-3alnus-data-plot.png" id="0" name="Picture"/>
+                    <pic:cNvPr descr="figure/fig-3alnus-data-plot.png" id="0" name="Picture"/>
                     <pic:cNvPicPr>
                       <a:picLocks noChangeArrowheads="1" noChangeAspect="1"/>
                     </pic:cNvPicPr>
@@ -6107,7 +6104,7 @@
                   <pic:spPr bwMode="auto">
                     <a:xfrm>
                       <a:off x="0" y="0"/>
-                      <a:ext cx="4584700" cy="3657600"/>
+                      <a:ext cx="5956300" cy="4127500"/>
                     </a:xfrm>
                     <a:prstGeom prst="rect">
                       <a:avLst/>
@@ -6614,7 +6611,7 @@
               <a:graphicData uri="http://schemas.openxmlformats.org/drawingml/2006/picture">
                 <pic:pic>
                   <pic:nvPicPr>
-                    <pic:cNvPr descr="./Neotoma_paper_files/figure-docx/fig-4marion-plot.png" id="0" name="Picture"/>
+                    <pic:cNvPr descr="figure/fig-4marion-plot.png" id="0" name="Picture"/>
                     <pic:cNvPicPr>
                       <a:picLocks noChangeArrowheads="1" noChangeAspect="1"/>
                     </pic:cNvPicPr>
@@ -8514,14 +8511,14 @@
       <w:r>
         <w:drawing>
           <wp:inline>
-            <wp:extent cx="4584700" cy="3657600"/>
+            <wp:extent cx="5956300" cy="4127500"/>
             <wp:effectExtent b="0" l="0" r="0" t="0"/>
             <wp:docPr descr="" id="1" name="Picture"/>
             <a:graphic>
               <a:graphicData uri="http://schemas.openxmlformats.org/drawingml/2006/picture">
                 <pic:pic>
                   <pic:nvPicPr>
-                    <pic:cNvPr descr="./Neotoma_paper_files/figure-docx/fig-5-map-pinus-example.png" id="0" name="Picture"/>
+                    <pic:cNvPr descr="figure/fig-5-map-pinus-example.png" id="0" name="Picture"/>
                     <pic:cNvPicPr>
                       <a:picLocks noChangeArrowheads="1" noChangeAspect="1"/>
                     </pic:cNvPicPr>
@@ -8535,7 +8532,7 @@
                   <pic:spPr bwMode="auto">
                     <a:xfrm>
                       <a:off x="0" y="0"/>
-                      <a:ext cx="4584700" cy="3657600"/>
+                      <a:ext cx="5956300" cy="4127500"/>
                     </a:xfrm>
                     <a:prstGeom prst="rect">
                       <a:avLst/>
@@ -12659,7 +12656,7 @@
               <a:graphicData uri="http://schemas.openxmlformats.org/drawingml/2006/picture">
                 <pic:pic>
                   <pic:nvPicPr>
-                    <pic:cNvPr descr="./Neotoma_paper_files/figure-docx/fig-6-pinus-recal-plot.png" id="0" name="Picture"/>
+                    <pic:cNvPr descr="figure/fig-6-pinus-recal-plot.png" id="0" name="Picture"/>
                     <pic:cNvPicPr>
                       <a:picLocks noChangeArrowheads="1" noChangeAspect="1"/>
                     </pic:cNvPicPr>
@@ -16196,7 +16193,7 @@
               <a:graphicData uri="http://schemas.openxmlformats.org/drawingml/2006/picture">
                 <pic:pic>
                   <pic:nvPicPr>
-                    <pic:cNvPr descr="./Neotoma_paper_files/figure-docx/fig-7-mammal-example-plot.png" id="0" name="Picture"/>
+                    <pic:cNvPr descr="figure/fig-7-mammal-example-plot.png" id="0" name="Picture"/>
                     <pic:cNvPicPr>
                       <a:picLocks noChangeArrowheads="1" noChangeAspect="1"/>
                     </pic:cNvPicPr>
@@ -16753,7 +16750,7 @@
     </w:p>
     <w:p>
       <w:r>
-        <w:t xml:space="preserve">Grimm, E. et al., 2013. Pollen databases and their application.</w:t>
+        <w:t xml:space="preserve">Grimm, E. et al., 2013. Databases and their application.</w:t>
       </w:r>
     </w:p>
     <w:p>
@@ -17299,7 +17296,7 @@
 <file path=word/numbering.xml><?xml version="1.0" encoding="utf-8"?>
 <w:numbering xmlns:w="http://schemas.openxmlformats.org/wordprocessingml/2006/main">
   <w:abstractNum w:abstractNumId="0">
-    <w:nsid w:val="7797143f"/>
+    <w:nsid w:val="cec2a858"/>
     <w:multiLevelType w:val="multilevel"/>
     <w:lvl w:ilvl="0">
       <w:numFmt w:val="bullet"/>

</xml_diff>

<commit_message>
add cache path knitr option to use a single cache for all formats; re-render documents
</commit_message>
<xml_diff>
--- a/Neotoma_paper.docx
+++ b/Neotoma_paper.docx
@@ -3084,7 +3084,7 @@
         <w:rPr>
           <w:rStyle w:val="VerbatimChar"/>
         </w:rPr>
-        <w:t xml:space="preserve">  Accessed from 2014-10-09 21:19h to 2014-10-09 21:19h. </w:t>
+        <w:t xml:space="preserve">  Accessed from 2014-10-11 09:14h to 2014-10-11 09:14h. </w:t>
       </w:r>
       <w:r>
         <w:br w:type="textWrapping"/>
@@ -3163,7 +3163,7 @@
         <w:rPr>
           <w:rStyle w:val="VerbatimChar"/>
         </w:rPr>
-        <w:t xml:space="preserve">  Accessed 2014-10-09 21:19h. </w:t>
+        <w:t xml:space="preserve">  Accessed 2014-10-11 09:14h. </w:t>
       </w:r>
       <w:r>
         <w:br w:type="textWrapping"/>
@@ -3295,7 +3295,7 @@
         <w:rPr>
           <w:rStyle w:val="VerbatimChar"/>
         </w:rPr>
-        <w:t xml:space="preserve">  Accessed from 2014-10-09 21:19h to 2014-10-09 21:19h. </w:t>
+        <w:t xml:space="preserve">  Accessed from 2014-10-11 09:14h to 2014-10-11 09:15h. </w:t>
       </w:r>
       <w:r>
         <w:br w:type="textWrapping"/>
@@ -3401,7 +3401,7 @@
         <w:rPr>
           <w:rStyle w:val="VerbatimChar"/>
         </w:rPr>
-        <w:t xml:space="preserve">  Accessed 2014-10-09 21:19h. </w:t>
+        <w:t xml:space="preserve">  Accessed 2014-10-11 09:14h. </w:t>
       </w:r>
       <w:r>
         <w:br w:type="textWrapping"/>
@@ -3693,41 +3693,6 @@
             </w:pPr>
             <w:r>
               <w:t xml:space="preserve">variable.element</w:t>
-            </w:r>
-          </w:p>
-        </w:tc>
-      </w:tr>
-      <w:tr>
-        <w:tc>
-          <w:p>
-            <w:pPr>
-              <w:pStyle w:val="Compact"/>
-              <w:jc w:val="left"/>
-            </w:pPr>
-            <w:r>
-              <w:t xml:space="preserve">Tsuga heterophylla</w:t>
-            </w:r>
-          </w:p>
-        </w:tc>
-        <w:tc>
-          <w:p>
-            <w:pPr>
-              <w:pStyle w:val="Compact"/>
-              <w:jc w:val="left"/>
-            </w:pPr>
-            <w:r>
-              <w:t xml:space="preserve">NISP</w:t>
-            </w:r>
-          </w:p>
-        </w:tc>
-        <w:tc>
-          <w:p>
-            <w:pPr>
-              <w:pStyle w:val="Compact"/>
-              <w:jc w:val="left"/>
-            </w:pPr>
-            <w:r>
-              <w:t xml:space="preserve">pollen</w:t>
             </w:r>
           </w:p>
         </w:tc>
@@ -3810,7 +3775,7 @@
               <w:jc w:val="left"/>
             </w:pPr>
             <w:r>
-              <w:t xml:space="preserve">Pinus contorta-type</w:t>
+              <w:t xml:space="preserve">Abies</w:t>
             </w:r>
           </w:p>
         </w:tc>
@@ -3845,7 +3810,7 @@
               <w:jc w:val="left"/>
             </w:pPr>
             <w:r>
-              <w:t xml:space="preserve">Pteridium</w:t>
+              <w:t xml:space="preserve">Tsuga heterophylla</w:t>
             </w:r>
           </w:p>
         </w:tc>
@@ -3867,7 +3832,42 @@
               <w:jc w:val="left"/>
             </w:pPr>
             <w:r>
-              <w:t xml:space="preserve">spore</w:t>
+              <w:t xml:space="preserve">pollen</w:t>
+            </w:r>
+          </w:p>
+        </w:tc>
+      </w:tr>
+      <w:tr>
+        <w:tc>
+          <w:p>
+            <w:pPr>
+              <w:pStyle w:val="Compact"/>
+              <w:jc w:val="left"/>
+            </w:pPr>
+            <w:r>
+              <w:t xml:space="preserve">Pinus contorta-type</w:t>
+            </w:r>
+          </w:p>
+        </w:tc>
+        <w:tc>
+          <w:p>
+            <w:pPr>
+              <w:pStyle w:val="Compact"/>
+              <w:jc w:val="left"/>
+            </w:pPr>
+            <w:r>
+              <w:t xml:space="preserve">NISP</w:t>
+            </w:r>
+          </w:p>
+        </w:tc>
+        <w:tc>
+          <w:p>
+            <w:pPr>
+              <w:pStyle w:val="Compact"/>
+              <w:jc w:val="left"/>
+            </w:pPr>
+            <w:r>
+              <w:t xml:space="preserve">pollen</w:t>
             </w:r>
           </w:p>
         </w:tc>
@@ -4393,7 +4393,7 @@
               <w:jc w:val="left"/>
             </w:pPr>
             <w:r>
-              <w:t xml:space="preserve">Tsuga heterophylla</w:t>
+              <w:t xml:space="preserve">Tsuga mertensiana</w:t>
             </w:r>
           </w:p>
         </w:tc>
@@ -4442,55 +4442,6 @@
               <w:jc w:val="left"/>
             </w:pPr>
             <w:r>
-              <w:t xml:space="preserve">Tsuga mertensiana</w:t>
-            </w:r>
-          </w:p>
-        </w:tc>
-        <w:tc>
-          <w:p>
-            <w:pPr>
-              <w:pStyle w:val="Compact"/>
-              <w:jc w:val="left"/>
-            </w:pPr>
-            <w:r>
-              <w:t xml:space="preserve">Vascular plants</w:t>
-            </w:r>
-          </w:p>
-        </w:tc>
-        <w:tc>
-          <w:p>
-            <w:pPr>
-              <w:pStyle w:val="Compact"/>
-              <w:jc w:val="left"/>
-            </w:pPr>
-            <w:r>
-              <w:t xml:space="preserve">Tsuga</w:t>
-            </w:r>
-          </w:p>
-        </w:tc>
-      </w:tr>
-      <w:tr>
-        <w:tc>
-          <w:p>
-            <w:pPr>
-              <w:pStyle w:val="Compact"/>
-              <w:jc w:val="left"/>
-            </w:pPr>
-            <w:r>
-              <w:rPr>
-                <w:b/>
-              </w:rPr>
-              <w:t xml:space="preserve">3</w:t>
-            </w:r>
-          </w:p>
-        </w:tc>
-        <w:tc>
-          <w:p>
-            <w:pPr>
-              <w:pStyle w:val="Compact"/>
-              <w:jc w:val="left"/>
-            </w:pPr>
-            <w:r>
               <w:t xml:space="preserve">Rosaceae</w:t>
             </w:r>
           </w:p>
@@ -4529,7 +4480,105 @@
               <w:rPr>
                 <w:b/>
               </w:rPr>
+              <w:t xml:space="preserve">3</w:t>
+            </w:r>
+          </w:p>
+        </w:tc>
+        <w:tc>
+          <w:p>
+            <w:pPr>
+              <w:pStyle w:val="Compact"/>
+              <w:jc w:val="left"/>
+            </w:pPr>
+            <w:r>
+              <w:t xml:space="preserve">Abies</w:t>
+            </w:r>
+          </w:p>
+        </w:tc>
+        <w:tc>
+          <w:p>
+            <w:pPr>
+              <w:pStyle w:val="Compact"/>
+              <w:jc w:val="left"/>
+            </w:pPr>
+            <w:r>
+              <w:t xml:space="preserve">Vascular plants</w:t>
+            </w:r>
+          </w:p>
+        </w:tc>
+        <w:tc>
+          <w:p>
+            <w:pPr>
+              <w:pStyle w:val="Compact"/>
+              <w:jc w:val="left"/>
+            </w:pPr>
+            <w:r>
+              <w:t xml:space="preserve">Abies</w:t>
+            </w:r>
+          </w:p>
+        </w:tc>
+      </w:tr>
+      <w:tr>
+        <w:tc>
+          <w:p>
+            <w:pPr>
+              <w:pStyle w:val="Compact"/>
+              <w:jc w:val="left"/>
+            </w:pPr>
+            <w:r>
+              <w:rPr>
+                <w:b/>
+              </w:rPr>
               <w:t xml:space="preserve">4</w:t>
+            </w:r>
+          </w:p>
+        </w:tc>
+        <w:tc>
+          <w:p>
+            <w:pPr>
+              <w:pStyle w:val="Compact"/>
+              <w:jc w:val="left"/>
+            </w:pPr>
+            <w:r>
+              <w:t xml:space="preserve">Tsuga heterophylla</w:t>
+            </w:r>
+          </w:p>
+        </w:tc>
+        <w:tc>
+          <w:p>
+            <w:pPr>
+              <w:pStyle w:val="Compact"/>
+              <w:jc w:val="left"/>
+            </w:pPr>
+            <w:r>
+              <w:t xml:space="preserve">Vascular plants</w:t>
+            </w:r>
+          </w:p>
+        </w:tc>
+        <w:tc>
+          <w:p>
+            <w:pPr>
+              <w:pStyle w:val="Compact"/>
+              <w:jc w:val="left"/>
+            </w:pPr>
+            <w:r>
+              <w:t xml:space="preserve">Tsuga</w:t>
+            </w:r>
+          </w:p>
+        </w:tc>
+      </w:tr>
+      <w:tr>
+        <w:tc>
+          <w:p>
+            <w:pPr>
+              <w:pStyle w:val="Compact"/>
+              <w:jc w:val="left"/>
+            </w:pPr>
+            <w:r>
+              <w:rPr>
+                <w:b/>
+              </w:rPr>
+              <w:t xml:space="preserve">5</w:t>
             </w:r>
           </w:p>
         </w:tc>
@@ -4563,55 +4612,6 @@
             </w:pPr>
             <w:r>
               <w:t xml:space="preserve">Pinus</w:t>
-            </w:r>
-          </w:p>
-        </w:tc>
-      </w:tr>
-      <w:tr>
-        <w:tc>
-          <w:p>
-            <w:pPr>
-              <w:pStyle w:val="Compact"/>
-              <w:jc w:val="left"/>
-            </w:pPr>
-            <w:r>
-              <w:rPr>
-                <w:b/>
-              </w:rPr>
-              <w:t xml:space="preserve">5</w:t>
-            </w:r>
-          </w:p>
-        </w:tc>
-        <w:tc>
-          <w:p>
-            <w:pPr>
-              <w:pStyle w:val="Compact"/>
-              <w:jc w:val="left"/>
-            </w:pPr>
-            <w:r>
-              <w:t xml:space="preserve">Pteridium</w:t>
-            </w:r>
-          </w:p>
-        </w:tc>
-        <w:tc>
-          <w:p>
-            <w:pPr>
-              <w:pStyle w:val="Compact"/>
-              <w:jc w:val="left"/>
-            </w:pPr>
-            <w:r>
-              <w:t xml:space="preserve">Vascular plants</w:t>
-            </w:r>
-          </w:p>
-        </w:tc>
-        <w:tc>
-          <w:p>
-            <w:pPr>
-              <w:pStyle w:val="Compact"/>
-              <w:jc w:val="left"/>
-            </w:pPr>
-            <w:r>
-              <w:t xml:space="preserve">Other</w:t>
             </w:r>
           </w:p>
         </w:tc>
@@ -6083,7 +6083,7 @@
       <w:r>
         <w:drawing>
           <wp:inline>
-            <wp:extent cx="5956300" cy="4127500"/>
+            <wp:extent cx="4584700" cy="3657600"/>
             <wp:effectExtent b="0" l="0" r="0" t="0"/>
             <wp:docPr descr="" id="1" name="Picture"/>
             <a:graphic>
@@ -6104,7 +6104,7 @@
                   <pic:spPr bwMode="auto">
                     <a:xfrm>
                       <a:off x="0" y="0"/>
-                      <a:ext cx="5956300" cy="4127500"/>
+                      <a:ext cx="4584700" cy="3657600"/>
                     </a:xfrm>
                     <a:prstGeom prst="rect">
                       <a:avLst/>
@@ -8511,7 +8511,7 @@
       <w:r>
         <w:drawing>
           <wp:inline>
-            <wp:extent cx="5956300" cy="4127500"/>
+            <wp:extent cx="4584700" cy="3657600"/>
             <wp:effectExtent b="0" l="0" r="0" t="0"/>
             <wp:docPr descr="" id="1" name="Picture"/>
             <a:graphic>
@@ -8532,7 +8532,7 @@
                   <pic:spPr bwMode="auto">
                     <a:xfrm>
                       <a:off x="0" y="0"/>
-                      <a:ext cx="5956300" cy="4127500"/>
+                      <a:ext cx="4584700" cy="3657600"/>
                     </a:xfrm>
                     <a:prstGeom prst="rect">
                       <a:avLst/>
@@ -17296,7 +17296,7 @@
 <file path=word/numbering.xml><?xml version="1.0" encoding="utf-8"?>
 <w:numbering xmlns:w="http://schemas.openxmlformats.org/wordprocessingml/2006/main">
   <w:abstractNum w:abstractNumId="0">
-    <w:nsid w:val="cec2a858"/>
+    <w:nsid w:val="1f48d1cb"/>
     <w:multiLevelType w:val="multilevel"/>
     <w:lvl w:ilvl="0">
       <w:numFmt w:val="bullet"/>

</xml_diff>

<commit_message>
Added `panderOption` so that tables stay together.  Removed the `(wasinghton)` from the "Open data" paper.  Recompiled to Word.
</commit_message>
<xml_diff>
--- a/Neotoma_paper.docx
+++ b/Neotoma_paper.docx
@@ -1054,9 +1054,8 @@
           </wp:inline>
         </w:drawing>
       </w:r>
-      <w:r>
-        <w:t xml:space="preserve"> </w:t>
-      </w:r>
+    </w:p>
+    <w:p>
       <w:r>
         <w:rPr>
           <w:b/>
@@ -2357,9 +2356,8 @@
           </wp:inline>
         </w:drawing>
       </w:r>
-      <w:r>
-        <w:t xml:space="preserve"> </w:t>
-      </w:r>
+    </w:p>
+    <w:p>
       <w:r>
         <w:rPr>
           <w:b/>
@@ -3288,7 +3286,7 @@
         <w:rPr>
           <w:rStyle w:val="VerbatimChar"/>
         </w:rPr>
-        <w:t xml:space="preserve">  Accessed from 2015-01-19 15:02h to 2015-01-19 15:02h. </w:t>
+        <w:t xml:space="preserve">  Accessed from 2015-01-19 21:01h to 2015-01-19 21:01h. </w:t>
       </w:r>
       <w:r>
         <w:br w:type="textWrapping"/>
@@ -3430,7 +3428,7 @@
         <w:rPr>
           <w:rStyle w:val="VerbatimChar"/>
         </w:rPr>
-        <w:t xml:space="preserve">  Accessed 2015-01-19 15:02h. </w:t>
+        <w:t xml:space="preserve">  Accessed 2015-01-19 21:01h. </w:t>
       </w:r>
       <w:r>
         <w:br w:type="textWrapping"/>
@@ -3600,7 +3598,7 @@
         <w:rPr>
           <w:rStyle w:val="VerbatimChar"/>
         </w:rPr>
-        <w:t xml:space="preserve">  Accessed from 2015-01-19 15:02h to 2015-01-19 15:02h. </w:t>
+        <w:t xml:space="preserve">  Accessed from 2015-01-19 21:01h to 2015-01-19 21:01h. </w:t>
       </w:r>
       <w:r>
         <w:br w:type="textWrapping"/>
@@ -3706,7 +3704,7 @@
         <w:rPr>
           <w:rStyle w:val="VerbatimChar"/>
         </w:rPr>
-        <w:t xml:space="preserve">  Accessed 2015-01-19 15:02h. </w:t>
+        <w:t xml:space="preserve">  Accessed 2015-01-19 21:01h. </w:t>
       </w:r>
       <w:r>
         <w:br w:type="textWrapping"/>
@@ -3993,7 +3991,6 @@
     <w:tbl>
       <w:tblPr>
         <w:tblStyle w:val="TableNormal"/>
-        <w:tblCaption w:val="Table continues below"/>
       </w:tblPr>
       <w:tblGrid/>
       <w:tr>
@@ -4048,232 +4045,6 @@
             </w:r>
           </w:p>
         </w:tc>
-      </w:tr>
-      <w:tr>
-        <w:tc>
-          <w:p>
-            <w:pPr>
-              <w:pStyle w:val="Compact"/>
-              <w:jc w:val="left"/>
-            </w:pPr>
-            <w:r>
-              <w:t xml:space="preserve">Pinus contorta-type</w:t>
-            </w:r>
-          </w:p>
-        </w:tc>
-        <w:tc>
-          <w:p>
-            <w:pPr>
-              <w:pStyle w:val="Compact"/>
-              <w:jc w:val="left"/>
-            </w:pPr>
-            <w:r>
-              <w:t xml:space="preserve">NISP</w:t>
-            </w:r>
-          </w:p>
-        </w:tc>
-        <w:tc>
-          <w:p>
-            <w:pPr>
-              <w:pStyle w:val="Compact"/>
-              <w:jc w:val="left"/>
-            </w:pPr>
-            <w:r>
-              <w:t xml:space="preserve">pollen</w:t>
-            </w:r>
-          </w:p>
-        </w:tc>
-      </w:tr>
-      <w:tr>
-        <w:tc>
-          <w:p>
-            <w:pPr>
-              <w:pStyle w:val="Compact"/>
-              <w:jc w:val="left"/>
-            </w:pPr>
-            <w:r>
-              <w:t xml:space="preserve">Pseudotsuga</w:t>
-            </w:r>
-          </w:p>
-        </w:tc>
-        <w:tc>
-          <w:p>
-            <w:pPr>
-              <w:pStyle w:val="Compact"/>
-              <w:jc w:val="left"/>
-            </w:pPr>
-            <w:r>
-              <w:t xml:space="preserve">NISP</w:t>
-            </w:r>
-          </w:p>
-        </w:tc>
-        <w:tc>
-          <w:p>
-            <w:pPr>
-              <w:pStyle w:val="Compact"/>
-              <w:jc w:val="left"/>
-            </w:pPr>
-            <w:r>
-              <w:t xml:space="preserve">pollen</w:t>
-            </w:r>
-          </w:p>
-        </w:tc>
-      </w:tr>
-      <w:tr>
-        <w:tc>
-          <w:p>
-            <w:pPr>
-              <w:pStyle w:val="Compact"/>
-              <w:jc w:val="left"/>
-            </w:pPr>
-            <w:r>
-              <w:t xml:space="preserve">Corylus</w:t>
-            </w:r>
-          </w:p>
-        </w:tc>
-        <w:tc>
-          <w:p>
-            <w:pPr>
-              <w:pStyle w:val="Compact"/>
-              <w:jc w:val="left"/>
-            </w:pPr>
-            <w:r>
-              <w:t xml:space="preserve">NISP</w:t>
-            </w:r>
-          </w:p>
-        </w:tc>
-        <w:tc>
-          <w:p>
-            <w:pPr>
-              <w:pStyle w:val="Compact"/>
-              <w:jc w:val="left"/>
-            </w:pPr>
-            <w:r>
-              <w:t xml:space="preserve">pollen</w:t>
-            </w:r>
-          </w:p>
-        </w:tc>
-      </w:tr>
-      <w:tr>
-        <w:tc>
-          <w:p>
-            <w:pPr>
-              <w:pStyle w:val="Compact"/>
-              <w:jc w:val="left"/>
-            </w:pPr>
-            <w:r>
-              <w:t xml:space="preserve">Betula</w:t>
-            </w:r>
-          </w:p>
-        </w:tc>
-        <w:tc>
-          <w:p>
-            <w:pPr>
-              <w:pStyle w:val="Compact"/>
-              <w:jc w:val="left"/>
-            </w:pPr>
-            <w:r>
-              <w:t xml:space="preserve">NISP</w:t>
-            </w:r>
-          </w:p>
-        </w:tc>
-        <w:tc>
-          <w:p>
-            <w:pPr>
-              <w:pStyle w:val="Compact"/>
-              <w:jc w:val="left"/>
-            </w:pPr>
-            <w:r>
-              <w:t xml:space="preserve">pollen</w:t>
-            </w:r>
-          </w:p>
-        </w:tc>
-      </w:tr>
-      <w:tr>
-        <w:tc>
-          <w:p>
-            <w:pPr>
-              <w:pStyle w:val="Compact"/>
-              <w:jc w:val="left"/>
-            </w:pPr>
-            <w:r>
-              <w:t xml:space="preserve">Abies</w:t>
-            </w:r>
-          </w:p>
-        </w:tc>
-        <w:tc>
-          <w:p>
-            <w:pPr>
-              <w:pStyle w:val="Compact"/>
-              <w:jc w:val="left"/>
-            </w:pPr>
-            <w:r>
-              <w:t xml:space="preserve">NISP</w:t>
-            </w:r>
-          </w:p>
-        </w:tc>
-        <w:tc>
-          <w:p>
-            <w:pPr>
-              <w:pStyle w:val="Compact"/>
-              <w:jc w:val="left"/>
-            </w:pPr>
-            <w:r>
-              <w:t xml:space="preserve">pollen</w:t>
-            </w:r>
-          </w:p>
-        </w:tc>
-      </w:tr>
-      <w:tr>
-        <w:tc>
-          <w:p>
-            <w:pPr>
-              <w:pStyle w:val="Compact"/>
-              <w:jc w:val="left"/>
-            </w:pPr>
-            <w:r>
-              <w:t xml:space="preserve">Pinus monticola-type</w:t>
-            </w:r>
-          </w:p>
-        </w:tc>
-        <w:tc>
-          <w:p>
-            <w:pPr>
-              <w:pStyle w:val="Compact"/>
-              <w:jc w:val="left"/>
-            </w:pPr>
-            <w:r>
-              <w:t xml:space="preserve">NISP</w:t>
-            </w:r>
-          </w:p>
-        </w:tc>
-        <w:tc>
-          <w:p>
-            <w:pPr>
-              <w:pStyle w:val="Compact"/>
-              <w:jc w:val="left"/>
-            </w:pPr>
-            <w:r>
-              <w:t xml:space="preserve">pollen</w:t>
-            </w:r>
-          </w:p>
-        </w:tc>
-      </w:tr>
-    </w:tbl>
-    <w:p>
-      <w:pPr>
-        <w:pStyle w:val="TableCaption"/>
-      </w:pPr>
-      <w:r>
-        <w:t xml:space="preserve">Table continues below</w:t>
-      </w:r>
-    </w:p>
-    <w:tbl>
-      <w:tblPr>
-        <w:tblStyle w:val="TableNormal"/>
-      </w:tblPr>
-      <w:tblGrid/>
-      <w:tr>
         <w:tc>
           <w:tcPr>
             <w:tcBorders>
@@ -4317,7 +4088,7 @@
               <w:jc w:val="left"/>
             </w:pPr>
             <w:r>
-              <w:t xml:space="preserve">NA</w:t>
+              <w:t xml:space="preserve">Asteraceae undiff.</w:t>
             </w:r>
           </w:p>
         </w:tc>
@@ -4328,12 +4099,21 @@
               <w:jc w:val="left"/>
             </w:pPr>
             <w:r>
-              <w:t xml:space="preserve">Vascular plants</w:t>
+              <w:t xml:space="preserve">NISP</w:t>
             </w:r>
           </w:p>
         </w:tc>
-      </w:tr>
-      <w:tr>
+        <w:tc>
+          <w:p>
+            <w:pPr>
+              <w:pStyle w:val="Compact"/>
+              <w:jc w:val="left"/>
+            </w:pPr>
+            <w:r>
+              <w:t xml:space="preserve">pollen</w:t>
+            </w:r>
+          </w:p>
+        </w:tc>
         <w:tc>
           <w:p>
             <w:pPr>
@@ -4365,7 +4145,7 @@
               <w:jc w:val="left"/>
             </w:pPr>
             <w:r>
-              <w:t xml:space="preserve">NA</w:t>
+              <w:t xml:space="preserve">Betula</w:t>
             </w:r>
           </w:p>
         </w:tc>
@@ -4376,12 +4156,21 @@
               <w:jc w:val="left"/>
             </w:pPr>
             <w:r>
-              <w:t xml:space="preserve">Vascular plants</w:t>
+              <w:t xml:space="preserve">NISP</w:t>
             </w:r>
           </w:p>
         </w:tc>
-      </w:tr>
-      <w:tr>
+        <w:tc>
+          <w:p>
+            <w:pPr>
+              <w:pStyle w:val="Compact"/>
+              <w:jc w:val="left"/>
+            </w:pPr>
+            <w:r>
+              <w:t xml:space="preserve">pollen</w:t>
+            </w:r>
+          </w:p>
+        </w:tc>
         <w:tc>
           <w:p>
             <w:pPr>
@@ -4413,6 +4202,39 @@
               <w:jc w:val="left"/>
             </w:pPr>
             <w:r>
+              <w:t xml:space="preserve">Pinus monticola-type</w:t>
+            </w:r>
+          </w:p>
+        </w:tc>
+        <w:tc>
+          <w:p>
+            <w:pPr>
+              <w:pStyle w:val="Compact"/>
+              <w:jc w:val="left"/>
+            </w:pPr>
+            <w:r>
+              <w:t xml:space="preserve">NISP</w:t>
+            </w:r>
+          </w:p>
+        </w:tc>
+        <w:tc>
+          <w:p>
+            <w:pPr>
+              <w:pStyle w:val="Compact"/>
+              <w:jc w:val="left"/>
+            </w:pPr>
+            <w:r>
+              <w:t xml:space="preserve">pollen</w:t>
+            </w:r>
+          </w:p>
+        </w:tc>
+        <w:tc>
+          <w:p>
+            <w:pPr>
+              <w:pStyle w:val="Compact"/>
+              <w:jc w:val="left"/>
+            </w:pPr>
+            <w:r>
               <w:t xml:space="preserve">NA</w:t>
             </w:r>
           </w:p>
@@ -4430,6 +4252,153 @@
         </w:tc>
       </w:tr>
       <w:tr>
+        <w:tc>
+          <w:p>
+            <w:pPr>
+              <w:pStyle w:val="Compact"/>
+              <w:jc w:val="left"/>
+            </w:pPr>
+            <w:r>
+              <w:t xml:space="preserve">Myrica</w:t>
+            </w:r>
+          </w:p>
+        </w:tc>
+        <w:tc>
+          <w:p>
+            <w:pPr>
+              <w:pStyle w:val="Compact"/>
+              <w:jc w:val="left"/>
+            </w:pPr>
+            <w:r>
+              <w:t xml:space="preserve">NISP</w:t>
+            </w:r>
+          </w:p>
+        </w:tc>
+        <w:tc>
+          <w:p>
+            <w:pPr>
+              <w:pStyle w:val="Compact"/>
+              <w:jc w:val="left"/>
+            </w:pPr>
+            <w:r>
+              <w:t xml:space="preserve">pollen</w:t>
+            </w:r>
+          </w:p>
+        </w:tc>
+        <w:tc>
+          <w:p>
+            <w:pPr>
+              <w:pStyle w:val="Compact"/>
+              <w:jc w:val="left"/>
+            </w:pPr>
+            <w:r>
+              <w:t xml:space="preserve">NA</w:t>
+            </w:r>
+          </w:p>
+        </w:tc>
+        <w:tc>
+          <w:p>
+            <w:pPr>
+              <w:pStyle w:val="Compact"/>
+              <w:jc w:val="left"/>
+            </w:pPr>
+            <w:r>
+              <w:t xml:space="preserve">Vascular plants</w:t>
+            </w:r>
+          </w:p>
+        </w:tc>
+      </w:tr>
+      <w:tr>
+        <w:tc>
+          <w:p>
+            <w:pPr>
+              <w:pStyle w:val="Compact"/>
+              <w:jc w:val="left"/>
+            </w:pPr>
+            <w:r>
+              <w:t xml:space="preserve">Poaceae</w:t>
+            </w:r>
+          </w:p>
+        </w:tc>
+        <w:tc>
+          <w:p>
+            <w:pPr>
+              <w:pStyle w:val="Compact"/>
+              <w:jc w:val="left"/>
+            </w:pPr>
+            <w:r>
+              <w:t xml:space="preserve">NISP</w:t>
+            </w:r>
+          </w:p>
+        </w:tc>
+        <w:tc>
+          <w:p>
+            <w:pPr>
+              <w:pStyle w:val="Compact"/>
+              <w:jc w:val="left"/>
+            </w:pPr>
+            <w:r>
+              <w:t xml:space="preserve">pollen</w:t>
+            </w:r>
+          </w:p>
+        </w:tc>
+        <w:tc>
+          <w:p>
+            <w:pPr>
+              <w:pStyle w:val="Compact"/>
+              <w:jc w:val="left"/>
+            </w:pPr>
+            <w:r>
+              <w:t xml:space="preserve">NA</w:t>
+            </w:r>
+          </w:p>
+        </w:tc>
+        <w:tc>
+          <w:p>
+            <w:pPr>
+              <w:pStyle w:val="Compact"/>
+              <w:jc w:val="left"/>
+            </w:pPr>
+            <w:r>
+              <w:t xml:space="preserve">Vascular plants</w:t>
+            </w:r>
+          </w:p>
+        </w:tc>
+      </w:tr>
+      <w:tr>
+        <w:tc>
+          <w:p>
+            <w:pPr>
+              <w:pStyle w:val="Compact"/>
+              <w:jc w:val="left"/>
+            </w:pPr>
+            <w:r>
+              <w:t xml:space="preserve">Alnus</w:t>
+            </w:r>
+          </w:p>
+        </w:tc>
+        <w:tc>
+          <w:p>
+            <w:pPr>
+              <w:pStyle w:val="Compact"/>
+              <w:jc w:val="left"/>
+            </w:pPr>
+            <w:r>
+              <w:t xml:space="preserve">NISP</w:t>
+            </w:r>
+          </w:p>
+        </w:tc>
+        <w:tc>
+          <w:p>
+            <w:pPr>
+              <w:pStyle w:val="Compact"/>
+              <w:jc w:val="left"/>
+            </w:pPr>
+            <w:r>
+              <w:t xml:space="preserve">pollen</w:t>
+            </w:r>
+          </w:p>
+        </w:tc>
         <w:tc>
           <w:p>
             <w:pPr>
@@ -4793,7 +4762,7 @@
               <w:jc w:val="left"/>
             </w:pPr>
             <w:r>
-              <w:t xml:space="preserve">Pinus contorta-type</w:t>
+              <w:t xml:space="preserve">Asteraceae undiff.</w:t>
             </w:r>
           </w:p>
         </w:tc>
@@ -4815,7 +4784,7 @@
               <w:jc w:val="left"/>
             </w:pPr>
             <w:r>
-              <w:t xml:space="preserve">Pinus</w:t>
+              <w:t xml:space="preserve">Prairie Forbs</w:t>
             </w:r>
           </w:p>
         </w:tc>
@@ -4832,104 +4801,6 @@
                 <w:b/>
               </w:rPr>
               <w:t xml:space="preserve">29</w:t>
-            </w:r>
-          </w:p>
-        </w:tc>
-        <w:tc>
-          <w:p>
-            <w:pPr>
-              <w:pStyle w:val="Compact"/>
-              <w:jc w:val="left"/>
-            </w:pPr>
-            <w:r>
-              <w:t xml:space="preserve">Pseudotsuga</w:t>
-            </w:r>
-          </w:p>
-        </w:tc>
-        <w:tc>
-          <w:p>
-            <w:pPr>
-              <w:pStyle w:val="Compact"/>
-              <w:jc w:val="left"/>
-            </w:pPr>
-            <w:r>
-              <w:t xml:space="preserve">Vascular plants</w:t>
-            </w:r>
-          </w:p>
-        </w:tc>
-        <w:tc>
-          <w:p>
-            <w:pPr>
-              <w:pStyle w:val="Compact"/>
-              <w:jc w:val="left"/>
-            </w:pPr>
-            <w:r>
-              <w:t xml:space="preserve">Larix</w:t>
-            </w:r>
-          </w:p>
-        </w:tc>
-      </w:tr>
-      <w:tr>
-        <w:tc>
-          <w:p>
-            <w:pPr>
-              <w:pStyle w:val="Compact"/>
-              <w:jc w:val="left"/>
-            </w:pPr>
-            <w:r>
-              <w:rPr>
-                <w:b/>
-              </w:rPr>
-              <w:t xml:space="preserve">3</w:t>
-            </w:r>
-          </w:p>
-        </w:tc>
-        <w:tc>
-          <w:p>
-            <w:pPr>
-              <w:pStyle w:val="Compact"/>
-              <w:jc w:val="left"/>
-            </w:pPr>
-            <w:r>
-              <w:t xml:space="preserve">Corylus</w:t>
-            </w:r>
-          </w:p>
-        </w:tc>
-        <w:tc>
-          <w:p>
-            <w:pPr>
-              <w:pStyle w:val="Compact"/>
-              <w:jc w:val="left"/>
-            </w:pPr>
-            <w:r>
-              <w:t xml:space="preserve">Vascular plants</w:t>
-            </w:r>
-          </w:p>
-        </w:tc>
-        <w:tc>
-          <w:p>
-            <w:pPr>
-              <w:pStyle w:val="Compact"/>
-              <w:jc w:val="left"/>
-            </w:pPr>
-            <w:r>
-              <w:t xml:space="preserve">Corylus</w:t>
-            </w:r>
-          </w:p>
-        </w:tc>
-      </w:tr>
-      <w:tr>
-        <w:tc>
-          <w:p>
-            <w:pPr>
-              <w:pStyle w:val="Compact"/>
-              <w:jc w:val="left"/>
-            </w:pPr>
-            <w:r>
-              <w:rPr>
-                <w:b/>
-              </w:rPr>
-              <w:t xml:space="preserve">4</w:t>
             </w:r>
           </w:p>
         </w:tc>
@@ -4978,56 +4849,7 @@
               <w:rPr>
                 <w:b/>
               </w:rPr>
-              <w:t xml:space="preserve">5</w:t>
-            </w:r>
-          </w:p>
-        </w:tc>
-        <w:tc>
-          <w:p>
-            <w:pPr>
-              <w:pStyle w:val="Compact"/>
-              <w:jc w:val="left"/>
-            </w:pPr>
-            <w:r>
-              <w:t xml:space="preserve">Abies</w:t>
-            </w:r>
-          </w:p>
-        </w:tc>
-        <w:tc>
-          <w:p>
-            <w:pPr>
-              <w:pStyle w:val="Compact"/>
-              <w:jc w:val="left"/>
-            </w:pPr>
-            <w:r>
-              <w:t xml:space="preserve">Vascular plants</w:t>
-            </w:r>
-          </w:p>
-        </w:tc>
-        <w:tc>
-          <w:p>
-            <w:pPr>
-              <w:pStyle w:val="Compact"/>
-              <w:jc w:val="left"/>
-            </w:pPr>
-            <w:r>
-              <w:t xml:space="preserve">Abies</w:t>
-            </w:r>
-          </w:p>
-        </w:tc>
-      </w:tr>
-      <w:tr>
-        <w:tc>
-          <w:p>
-            <w:pPr>
-              <w:pStyle w:val="Compact"/>
-              <w:jc w:val="left"/>
-            </w:pPr>
-            <w:r>
-              <w:rPr>
-                <w:b/>
-              </w:rPr>
-              <w:t xml:space="preserve">6</w:t>
+              <w:t xml:space="preserve">3</w:t>
             </w:r>
           </w:p>
         </w:tc>
@@ -5061,6 +4883,153 @@
             </w:pPr>
             <w:r>
               <w:t xml:space="preserve">Pinus</w:t>
+            </w:r>
+          </w:p>
+        </w:tc>
+      </w:tr>
+      <w:tr>
+        <w:tc>
+          <w:p>
+            <w:pPr>
+              <w:pStyle w:val="Compact"/>
+              <w:jc w:val="left"/>
+            </w:pPr>
+            <w:r>
+              <w:rPr>
+                <w:b/>
+              </w:rPr>
+              <w:t xml:space="preserve">4</w:t>
+            </w:r>
+          </w:p>
+        </w:tc>
+        <w:tc>
+          <w:p>
+            <w:pPr>
+              <w:pStyle w:val="Compact"/>
+              <w:jc w:val="left"/>
+            </w:pPr>
+            <w:r>
+              <w:t xml:space="preserve">Myrica</w:t>
+            </w:r>
+          </w:p>
+        </w:tc>
+        <w:tc>
+          <w:p>
+            <w:pPr>
+              <w:pStyle w:val="Compact"/>
+              <w:jc w:val="left"/>
+            </w:pPr>
+            <w:r>
+              <w:t xml:space="preserve">Vascular plants</w:t>
+            </w:r>
+          </w:p>
+        </w:tc>
+        <w:tc>
+          <w:p>
+            <w:pPr>
+              <w:pStyle w:val="Compact"/>
+              <w:jc w:val="left"/>
+            </w:pPr>
+            <w:r>
+              <w:t xml:space="preserve">Other</w:t>
+            </w:r>
+          </w:p>
+        </w:tc>
+      </w:tr>
+      <w:tr>
+        <w:tc>
+          <w:p>
+            <w:pPr>
+              <w:pStyle w:val="Compact"/>
+              <w:jc w:val="left"/>
+            </w:pPr>
+            <w:r>
+              <w:rPr>
+                <w:b/>
+              </w:rPr>
+              <w:t xml:space="preserve">5</w:t>
+            </w:r>
+          </w:p>
+        </w:tc>
+        <w:tc>
+          <w:p>
+            <w:pPr>
+              <w:pStyle w:val="Compact"/>
+              <w:jc w:val="left"/>
+            </w:pPr>
+            <w:r>
+              <w:t xml:space="preserve">Poaceae</w:t>
+            </w:r>
+          </w:p>
+        </w:tc>
+        <w:tc>
+          <w:p>
+            <w:pPr>
+              <w:pStyle w:val="Compact"/>
+              <w:jc w:val="left"/>
+            </w:pPr>
+            <w:r>
+              <w:t xml:space="preserve">Vascular plants</w:t>
+            </w:r>
+          </w:p>
+        </w:tc>
+        <w:tc>
+          <w:p>
+            <w:pPr>
+              <w:pStyle w:val="Compact"/>
+              <w:jc w:val="left"/>
+            </w:pPr>
+            <w:r>
+              <w:t xml:space="preserve">Poaceae</w:t>
+            </w:r>
+          </w:p>
+        </w:tc>
+      </w:tr>
+      <w:tr>
+        <w:tc>
+          <w:p>
+            <w:pPr>
+              <w:pStyle w:val="Compact"/>
+              <w:jc w:val="left"/>
+            </w:pPr>
+            <w:r>
+              <w:rPr>
+                <w:b/>
+              </w:rPr>
+              <w:t xml:space="preserve">6</w:t>
+            </w:r>
+          </w:p>
+        </w:tc>
+        <w:tc>
+          <w:p>
+            <w:pPr>
+              <w:pStyle w:val="Compact"/>
+              <w:jc w:val="left"/>
+            </w:pPr>
+            <w:r>
+              <w:t xml:space="preserve">Alnus</w:t>
+            </w:r>
+          </w:p>
+        </w:tc>
+        <w:tc>
+          <w:p>
+            <w:pPr>
+              <w:pStyle w:val="Compact"/>
+              <w:jc w:val="left"/>
+            </w:pPr>
+            <w:r>
+              <w:t xml:space="preserve">Vascular plants</w:t>
+            </w:r>
+          </w:p>
+        </w:tc>
+        <w:tc>
+          <w:p>
+            <w:pPr>
+              <w:pStyle w:val="Compact"/>
+              <w:jc w:val="left"/>
+            </w:pPr>
+            <w:r>
+              <w:t xml:space="preserve">Alnus</w:t>
             </w:r>
           </w:p>
         </w:tc>
@@ -6522,9 +6491,8 @@
           </wp:inline>
         </w:drawing>
       </w:r>
-      <w:r>
-        <w:t xml:space="preserve"> </w:t>
-      </w:r>
+    </w:p>
+    <w:p>
       <w:r>
         <w:rPr>
           <w:b/>
@@ -7064,9 +7032,8 @@
           </wp:inline>
         </w:drawing>
       </w:r>
-      <w:r>
-        <w:t xml:space="preserve"> </w:t>
-      </w:r>
+    </w:p>
+    <w:p>
       <w:r>
         <w:rPr>
           <w:b/>
@@ -8971,9 +8938,8 @@
           </wp:inline>
         </w:drawing>
       </w:r>
-      <w:r>
-        <w:t xml:space="preserve"> </w:t>
-      </w:r>
+    </w:p>
+    <w:p>
       <w:r>
         <w:rPr>
           <w:b/>
@@ -13109,9 +13075,8 @@
           </wp:inline>
         </w:drawing>
       </w:r>
-      <w:r>
-        <w:t xml:space="preserve"> </w:t>
-      </w:r>
+    </w:p>
+    <w:p>
       <w:r>
         <w:rPr>
           <w:b/>
@@ -16646,9 +16611,8 @@
           </wp:inline>
         </w:drawing>
       </w:r>
-      <w:r>
-        <w:t xml:space="preserve"> </w:t>
-      </w:r>
+    </w:p>
+    <w:p>
       <w:r>
         <w:rPr>
           <w:b/>
@@ -17452,7 +17416,7 @@
         <w:rPr>
           <w:i/>
         </w:rPr>
-        <w:t xml:space="preserve">Science(Washington)</w:t>
+        <w:t xml:space="preserve">Science</w:t>
       </w:r>
       <w:r>
         <w:t xml:space="preserve"> </w:t>
@@ -17735,7 +17699,7 @@
 <file path=word/numbering.xml><?xml version="1.0" encoding="utf-8"?>
 <w:numbering xmlns:w="http://schemas.openxmlformats.org/wordprocessingml/2006/main">
   <w:abstractNum w:abstractNumId="0">
-    <w:nsid w:val="4871e210"/>
+    <w:nsid w:val="990cb20a"/>
     <w:multiLevelType w:val="multilevel"/>
     <w:lvl w:ilvl="0">
       <w:numFmt w:val="bullet"/>

</xml_diff>